<commit_message>
added Boban's content into Sprintbericht
</commit_message>
<xml_diff>
--- a/Sprintbericht_TelemetryGatewayMonitoring.docx
+++ b/Sprintbericht_TelemetryGatewayMonitoring.docx
@@ -9001,7 +9001,34 @@
           <w:sz w:val="32"/>
           <w:szCs w:val="30"/>
         </w:rPr>
-        <w:t>2.1 Frontend – Setup – PSP: 3,2</w:t>
+        <w:t xml:space="preserve">2.1 </w:t>
+      </w:r>
+      <w:r>
+        <w:rPr>
+          <w:rFonts w:eastAsiaTheme="majorEastAsia" w:cstheme="minorHAnsi"/>
+          <w:color w:val="3B927D" w:themeColor="accent1" w:themeShade="BF"/>
+          <w:sz w:val="32"/>
+          <w:szCs w:val="30"/>
+        </w:rPr>
+        <w:t>Gateway</w:t>
+      </w:r>
+      <w:r>
+        <w:rPr>
+          <w:rFonts w:eastAsiaTheme="majorEastAsia" w:cstheme="minorHAnsi"/>
+          <w:color w:val="3B927D" w:themeColor="accent1" w:themeShade="BF"/>
+          <w:sz w:val="32"/>
+          <w:szCs w:val="30"/>
+        </w:rPr>
+        <w:t xml:space="preserve"> – PSP: </w:t>
+      </w:r>
+      <w:r>
+        <w:rPr>
+          <w:rFonts w:eastAsiaTheme="majorEastAsia" w:cstheme="minorHAnsi"/>
+          <w:color w:val="3B927D" w:themeColor="accent1" w:themeShade="BF"/>
+          <w:sz w:val="32"/>
+          <w:szCs w:val="30"/>
+        </w:rPr>
+        <w:t>2,6</w:t>
       </w:r>
     </w:p>
     <w:p>
@@ -9021,7 +9048,7 @@
           <w:sz w:val="32"/>
           <w:szCs w:val="30"/>
         </w:rPr>
-        <w:t>Arbeitspaketname</w:t>
+        <w:t>Gateway - Cloud</w:t>
       </w:r>
     </w:p>
     <w:p>
@@ -9046,38 +9073,1934 @@
     </w:p>
     <w:p>
       <w:pPr>
+        <w:rPr>
+          <w:rFonts w:eastAsia="Times New Roman" w:cstheme="minorHAnsi"/>
+          <w:color w:val="333333"/>
+          <w:lang w:eastAsia="de-AT"/>
+        </w:rPr>
+      </w:pPr>
+      <w:r>
+        <w:rPr>
+          <w:rFonts w:eastAsia="Times New Roman" w:cstheme="minorHAnsi"/>
+          <w:bCs/>
+          <w:color w:val="333333"/>
+          <w:lang w:eastAsia="de-AT"/>
+        </w:rPr>
+        <w:t>Im zweiten Sprin</w:t>
+      </w:r>
+      <w:r>
+        <w:rPr>
+          <w:rFonts w:eastAsia="Times New Roman" w:cstheme="minorHAnsi"/>
+          <w:bCs/>
+          <w:color w:val="333333"/>
+          <w:lang w:eastAsia="de-AT"/>
+        </w:rPr>
+        <w:t>t</w:t>
+      </w:r>
+      <w:r>
+        <w:rPr>
+          <w:rFonts w:eastAsia="Times New Roman" w:cstheme="minorHAnsi"/>
+          <w:bCs/>
+          <w:color w:val="333333"/>
+          <w:lang w:eastAsia="de-AT"/>
+        </w:rPr>
+        <w:t xml:space="preserve"> ist zu dieser Hauptuserstory ein</w:t>
+      </w:r>
+      <w:r>
+        <w:rPr>
+          <w:rFonts w:eastAsia="Times New Roman" w:cstheme="minorHAnsi"/>
+          <w:bCs/>
+          <w:color w:val="333333"/>
+          <w:lang w:eastAsia="de-AT"/>
+        </w:rPr>
+        <w:t xml:space="preserve"> Arbeitspaket</w:t>
+      </w:r>
+      <w:r>
+        <w:rPr>
+          <w:rFonts w:eastAsia="Times New Roman" w:cstheme="minorHAnsi"/>
+          <w:bCs/>
+          <w:color w:val="333333"/>
+          <w:lang w:eastAsia="de-AT"/>
+        </w:rPr>
+        <w:t xml:space="preserve"> dazugekommen. Wir haben uns als Aufgabe definiert,</w:t>
+      </w:r>
+      <w:r>
+        <w:rPr>
+          <w:rFonts w:eastAsia="Times New Roman" w:cstheme="minorHAnsi"/>
+          <w:bCs/>
+          <w:color w:val="333333"/>
+          <w:lang w:eastAsia="de-AT"/>
+        </w:rPr>
+        <w:t xml:space="preserve"> </w:t>
+      </w:r>
+      <w:r>
+        <w:rPr>
+          <w:rFonts w:eastAsia="Times New Roman" w:cstheme="minorHAnsi"/>
+          <w:color w:val="333333"/>
+          <w:lang w:eastAsia="de-AT"/>
+        </w:rPr>
+        <w:t xml:space="preserve">eine </w:t>
+      </w:r>
+      <w:proofErr w:type="spellStart"/>
+      <w:r>
+        <w:rPr>
+          <w:rFonts w:eastAsia="Times New Roman" w:cstheme="minorHAnsi"/>
+          <w:color w:val="333333"/>
+          <w:lang w:eastAsia="de-AT"/>
+        </w:rPr>
+        <w:t>Node</w:t>
+      </w:r>
+      <w:r>
+        <w:rPr>
+          <w:rFonts w:eastAsia="Times New Roman" w:cstheme="minorHAnsi"/>
+          <w:color w:val="333333"/>
+          <w:lang w:eastAsia="de-AT"/>
+        </w:rPr>
+        <w:t>R</w:t>
+      </w:r>
+      <w:r>
+        <w:rPr>
+          <w:rFonts w:eastAsia="Times New Roman" w:cstheme="minorHAnsi"/>
+          <w:color w:val="333333"/>
+          <w:lang w:eastAsia="de-AT"/>
+        </w:rPr>
+        <w:t>ed</w:t>
+      </w:r>
+      <w:proofErr w:type="spellEnd"/>
+      <w:r>
+        <w:rPr>
+          <w:rFonts w:eastAsia="Times New Roman" w:cstheme="minorHAnsi"/>
+          <w:color w:val="333333"/>
+          <w:lang w:eastAsia="de-AT"/>
+        </w:rPr>
+        <w:t>-Applikation zu entwickeln, welche auf die REST-Schnittstelle vom Gateway zugreift, diese in ein JSON formatiert und anschließend zum MQTT-Broker der Watson-</w:t>
+      </w:r>
+      <w:proofErr w:type="spellStart"/>
+      <w:r>
+        <w:rPr>
+          <w:rFonts w:eastAsia="Times New Roman" w:cstheme="minorHAnsi"/>
+          <w:color w:val="333333"/>
+          <w:lang w:eastAsia="de-AT"/>
+        </w:rPr>
+        <w:t>IoT</w:t>
+      </w:r>
+      <w:proofErr w:type="spellEnd"/>
+      <w:r>
+        <w:rPr>
+          <w:rFonts w:eastAsia="Times New Roman" w:cstheme="minorHAnsi"/>
+          <w:color w:val="333333"/>
+          <w:lang w:eastAsia="de-AT"/>
+        </w:rPr>
+        <w:t>-Plattform schickt.</w:t>
+      </w:r>
+    </w:p>
+    <w:p>
+      <w:pPr>
         <w:spacing w:before="120" w:after="120"/>
+        <w:rPr>
+          <w:rFonts w:asciiTheme="majorHAnsi" w:eastAsiaTheme="majorEastAsia" w:hAnsiTheme="majorHAnsi" w:cstheme="majorHAnsi"/>
+          <w:color w:val="3B927D" w:themeColor="accent1" w:themeShade="BF"/>
+          <w:sz w:val="28"/>
+          <w:szCs w:val="30"/>
+        </w:rPr>
+      </w:pPr>
+      <w:r>
+        <w:rPr>
+          <w:rFonts w:asciiTheme="majorHAnsi" w:eastAsiaTheme="majorEastAsia" w:hAnsiTheme="majorHAnsi" w:cstheme="majorHAnsi"/>
+          <w:color w:val="3B927D" w:themeColor="accent1" w:themeShade="BF"/>
+          <w:sz w:val="28"/>
+          <w:szCs w:val="30"/>
+        </w:rPr>
+        <w:t>Akzeptanz</w:t>
+      </w:r>
+    </w:p>
+    <w:p>
+      <w:pPr>
+        <w:rPr>
+          <w:rFonts w:eastAsia="Times New Roman" w:cstheme="minorHAnsi"/>
+          <w:bCs/>
+          <w:color w:val="333333"/>
+          <w:lang w:eastAsia="de-AT"/>
+        </w:rPr>
+      </w:pPr>
+      <w:r>
+        <w:rPr>
+          <w:rFonts w:eastAsia="Times New Roman" w:cstheme="minorHAnsi"/>
+          <w:bCs/>
+          <w:color w:val="333333"/>
+          <w:lang w:eastAsia="de-AT"/>
+        </w:rPr>
+        <w:t>Das Arbeitspaket</w:t>
+      </w:r>
+      <w:r>
+        <w:rPr>
+          <w:rFonts w:eastAsia="Times New Roman" w:cstheme="minorHAnsi"/>
+          <w:bCs/>
+          <w:color w:val="333333"/>
+          <w:lang w:eastAsia="de-AT"/>
+        </w:rPr>
+        <w:t xml:space="preserve"> ist erledigt, wenn die korrekten Daten als JSON zur Cloud geschickt werden und dort empfangen werden. Dazu gehören folgende Attribute:</w:t>
+      </w:r>
+    </w:p>
+    <w:p>
+      <w:pPr>
+        <w:rPr>
+          <w:rFonts w:eastAsia="Times New Roman" w:cstheme="minorHAnsi"/>
+          <w:bCs/>
+          <w:color w:val="333333"/>
+          <w:lang w:eastAsia="de-AT"/>
+        </w:rPr>
+      </w:pPr>
+    </w:p>
+    <w:p>
+      <w:pPr>
+        <w:pStyle w:val="Listenabsatz"/>
+        <w:numPr>
+          <w:ilvl w:val="0"/>
+          <w:numId w:val="23"/>
+        </w:numPr>
+        <w:spacing w:after="160" w:line="259" w:lineRule="auto"/>
+        <w:rPr>
+          <w:rFonts w:eastAsia="Times New Roman" w:cstheme="minorHAnsi"/>
+          <w:bCs/>
+          <w:color w:val="333333"/>
+          <w:lang w:eastAsia="de-AT"/>
+        </w:rPr>
+      </w:pPr>
+      <w:proofErr w:type="spellStart"/>
+      <w:r>
+        <w:rPr>
+          <w:rFonts w:eastAsia="Times New Roman" w:cstheme="minorHAnsi"/>
+          <w:bCs/>
+          <w:color w:val="333333"/>
+          <w:lang w:eastAsia="de-AT"/>
+        </w:rPr>
+        <w:t>Timestamp</w:t>
+      </w:r>
+      <w:proofErr w:type="spellEnd"/>
+      <w:r>
+        <w:rPr>
+          <w:rFonts w:eastAsia="Times New Roman" w:cstheme="minorHAnsi"/>
+          <w:bCs/>
+          <w:color w:val="333333"/>
+          <w:lang w:eastAsia="de-AT"/>
+        </w:rPr>
+        <w:t xml:space="preserve"> (Wann wurde die Nachricht verschickt?)</w:t>
+      </w:r>
+    </w:p>
+    <w:p>
+      <w:pPr>
+        <w:pStyle w:val="Listenabsatz"/>
+        <w:numPr>
+          <w:ilvl w:val="0"/>
+          <w:numId w:val="23"/>
+        </w:numPr>
+        <w:spacing w:after="160" w:line="259" w:lineRule="auto"/>
+        <w:rPr>
+          <w:rFonts w:eastAsia="Times New Roman" w:cstheme="minorHAnsi"/>
+          <w:bCs/>
+          <w:color w:val="333333"/>
+          <w:lang w:eastAsia="de-AT"/>
+        </w:rPr>
+      </w:pPr>
+      <w:r>
+        <w:rPr>
+          <w:rFonts w:eastAsia="Times New Roman" w:cstheme="minorHAnsi"/>
+          <w:bCs/>
+          <w:color w:val="333333"/>
+          <w:lang w:eastAsia="de-AT"/>
+        </w:rPr>
+        <w:t>IP</w:t>
+      </w:r>
+    </w:p>
+    <w:p>
+      <w:pPr>
+        <w:pStyle w:val="Listenabsatz"/>
+        <w:numPr>
+          <w:ilvl w:val="0"/>
+          <w:numId w:val="23"/>
+        </w:numPr>
+        <w:spacing w:after="160" w:line="259" w:lineRule="auto"/>
+        <w:rPr>
+          <w:rFonts w:eastAsia="Times New Roman" w:cstheme="minorHAnsi"/>
+          <w:bCs/>
+          <w:color w:val="333333"/>
+          <w:lang w:eastAsia="de-AT"/>
+        </w:rPr>
+      </w:pPr>
+      <w:r>
+        <w:rPr>
+          <w:rFonts w:eastAsia="Times New Roman" w:cstheme="minorHAnsi"/>
+          <w:bCs/>
+          <w:color w:val="333333"/>
+          <w:lang w:eastAsia="de-AT"/>
+        </w:rPr>
+        <w:t>MAC</w:t>
+      </w:r>
+    </w:p>
+    <w:p>
+      <w:pPr>
+        <w:pStyle w:val="Listenabsatz"/>
+        <w:numPr>
+          <w:ilvl w:val="0"/>
+          <w:numId w:val="23"/>
+        </w:numPr>
+        <w:spacing w:after="160" w:line="259" w:lineRule="auto"/>
+        <w:rPr>
+          <w:rFonts w:eastAsia="Times New Roman" w:cstheme="minorHAnsi"/>
+          <w:bCs/>
+          <w:color w:val="333333"/>
+          <w:lang w:eastAsia="de-AT"/>
+        </w:rPr>
+      </w:pPr>
+      <w:proofErr w:type="spellStart"/>
+      <w:r>
+        <w:rPr>
+          <w:rFonts w:eastAsia="Times New Roman" w:cstheme="minorHAnsi"/>
+          <w:bCs/>
+          <w:color w:val="333333"/>
+          <w:lang w:eastAsia="de-AT"/>
+        </w:rPr>
+        <w:t>DeviceID</w:t>
+      </w:r>
+      <w:proofErr w:type="spellEnd"/>
+    </w:p>
+    <w:p>
+      <w:pPr>
+        <w:pStyle w:val="Listenabsatz"/>
+        <w:numPr>
+          <w:ilvl w:val="0"/>
+          <w:numId w:val="23"/>
+        </w:numPr>
+        <w:spacing w:after="160" w:line="259" w:lineRule="auto"/>
+        <w:rPr>
+          <w:rFonts w:eastAsia="Times New Roman" w:cstheme="minorHAnsi"/>
+          <w:bCs/>
+          <w:color w:val="333333"/>
+          <w:lang w:eastAsia="de-AT"/>
+        </w:rPr>
+      </w:pPr>
+      <w:r>
+        <w:rPr>
+          <w:rFonts w:eastAsia="Times New Roman" w:cstheme="minorHAnsi"/>
+          <w:bCs/>
+          <w:color w:val="333333"/>
+          <w:lang w:eastAsia="de-AT"/>
+        </w:rPr>
+        <w:t>Signal-</w:t>
+      </w:r>
+      <w:proofErr w:type="spellStart"/>
+      <w:r>
+        <w:rPr>
+          <w:rFonts w:eastAsia="Times New Roman" w:cstheme="minorHAnsi"/>
+          <w:bCs/>
+          <w:color w:val="333333"/>
+          <w:lang w:eastAsia="de-AT"/>
+        </w:rPr>
+        <w:t>strength</w:t>
+      </w:r>
+      <w:proofErr w:type="spellEnd"/>
+    </w:p>
+    <w:p>
+      <w:pPr>
+        <w:pStyle w:val="Listenabsatz"/>
+        <w:numPr>
+          <w:ilvl w:val="0"/>
+          <w:numId w:val="23"/>
+        </w:numPr>
+        <w:spacing w:after="160" w:line="259" w:lineRule="auto"/>
+        <w:rPr>
+          <w:rFonts w:eastAsia="Times New Roman" w:cstheme="minorHAnsi"/>
+          <w:bCs/>
+          <w:color w:val="333333"/>
+          <w:lang w:eastAsia="de-AT"/>
+        </w:rPr>
+      </w:pPr>
+      <w:proofErr w:type="spellStart"/>
+      <w:r>
+        <w:rPr>
+          <w:rFonts w:eastAsia="Times New Roman" w:cstheme="minorHAnsi"/>
+          <w:bCs/>
+          <w:color w:val="333333"/>
+          <w:lang w:eastAsia="de-AT"/>
+        </w:rPr>
+        <w:t>Up</w:t>
+      </w:r>
+      <w:proofErr w:type="spellEnd"/>
+      <w:r>
+        <w:rPr>
+          <w:rFonts w:eastAsia="Times New Roman" w:cstheme="minorHAnsi"/>
+          <w:bCs/>
+          <w:color w:val="333333"/>
+          <w:lang w:eastAsia="de-AT"/>
+        </w:rPr>
+        <w:t>-Time (Wie lange läuft das GW schon?)</w:t>
+      </w:r>
+    </w:p>
+    <w:p>
+      <w:pPr>
+        <w:spacing w:after="160" w:line="259" w:lineRule="auto"/>
+        <w:rPr>
+          <w:rFonts w:eastAsia="Times New Roman" w:cstheme="minorHAnsi"/>
+          <w:bCs/>
+          <w:color w:val="333333"/>
+          <w:lang w:eastAsia="de-AT"/>
+        </w:rPr>
+      </w:pPr>
+    </w:p>
+    <w:p>
+      <w:pPr>
+        <w:spacing w:after="160" w:line="259" w:lineRule="auto"/>
+        <w:rPr>
+          <w:rFonts w:eastAsia="Times New Roman" w:cstheme="minorHAnsi"/>
+          <w:bCs/>
+          <w:color w:val="333333"/>
+          <w:lang w:eastAsia="de-AT"/>
+        </w:rPr>
+      </w:pPr>
+    </w:p>
+    <w:p>
+      <w:pPr>
+        <w:spacing w:after="160" w:line="259" w:lineRule="auto"/>
+        <w:rPr>
+          <w:rFonts w:eastAsia="Times New Roman" w:cstheme="minorHAnsi"/>
+          <w:bCs/>
+          <w:color w:val="333333"/>
+          <w:lang w:eastAsia="de-AT"/>
+        </w:rPr>
+      </w:pPr>
+    </w:p>
+    <w:p>
+      <w:pPr>
+        <w:spacing w:before="120" w:after="120"/>
+        <w:rPr>
+          <w:rFonts w:asciiTheme="majorHAnsi" w:eastAsiaTheme="majorEastAsia" w:hAnsiTheme="majorHAnsi" w:cstheme="majorHAnsi"/>
+          <w:color w:val="3B927D" w:themeColor="accent1" w:themeShade="BF"/>
+          <w:sz w:val="28"/>
+          <w:szCs w:val="30"/>
+        </w:rPr>
+      </w:pPr>
+      <w:r>
+        <w:rPr>
+          <w:rFonts w:asciiTheme="majorHAnsi" w:eastAsiaTheme="majorEastAsia" w:hAnsiTheme="majorHAnsi" w:cstheme="majorHAnsi"/>
+          <w:color w:val="3B927D" w:themeColor="accent1" w:themeShade="BF"/>
+          <w:sz w:val="28"/>
+          <w:szCs w:val="30"/>
+        </w:rPr>
+        <w:lastRenderedPageBreak/>
+        <w:t>Durchführung</w:t>
+      </w:r>
+    </w:p>
+    <w:p>
+      <w:proofErr w:type="spellStart"/>
+      <w:r>
+        <w:t>Node-Red</w:t>
+      </w:r>
+      <w:proofErr w:type="spellEnd"/>
+      <w:r>
+        <w:t xml:space="preserve"> ermöglich es</w:t>
+      </w:r>
+      <w:r>
+        <w:t>,</w:t>
+      </w:r>
+      <w:r>
+        <w:t xml:space="preserve"> in Node.js zu </w:t>
+      </w:r>
+      <w:proofErr w:type="spellStart"/>
+      <w:r>
+        <w:t>entwicklen</w:t>
+      </w:r>
+      <w:proofErr w:type="spellEnd"/>
+      <w:r>
+        <w:t xml:space="preserve"> mittels </w:t>
+      </w:r>
+      <w:proofErr w:type="spellStart"/>
+      <w:r>
+        <w:t>Flows</w:t>
+      </w:r>
+      <w:proofErr w:type="spellEnd"/>
+      <w:r>
+        <w:t>. Unser Flow sieht folgendermaßen aus:</w:t>
+      </w:r>
+    </w:p>
+    <w:p/>
+    <w:p>
+      <w:r>
+        <w:rPr>
+          <w:noProof/>
+        </w:rPr>
+        <w:drawing>
+          <wp:inline distT="0" distB="0" distL="0" distR="0" wp14:anchorId="2AEDB42A" wp14:editId="4244957A">
+            <wp:extent cx="5756910" cy="1846017"/>
+            <wp:effectExtent l="0" t="0" r="0" b="0"/>
+            <wp:docPr id="1" name="Grafik 1"/>
+            <wp:cNvGraphicFramePr>
+              <a:graphicFrameLocks xmlns:a="http://schemas.openxmlformats.org/drawingml/2006/main" noChangeAspect="1"/>
+            </wp:cNvGraphicFramePr>
+            <a:graphic xmlns:a="http://schemas.openxmlformats.org/drawingml/2006/main">
+              <a:graphicData uri="http://schemas.openxmlformats.org/drawingml/2006/picture">
+                <pic:pic xmlns:pic="http://schemas.openxmlformats.org/drawingml/2006/picture">
+                  <pic:nvPicPr>
+                    <pic:cNvPr id="0" name="Picture 4"/>
+                    <pic:cNvPicPr>
+                      <a:picLocks noChangeAspect="1" noChangeArrowheads="1"/>
+                    </pic:cNvPicPr>
+                  </pic:nvPicPr>
+                  <pic:blipFill>
+                    <a:blip r:embed="rId13">
+                      <a:extLst>
+                        <a:ext uri="{28A0092B-C50C-407E-A947-70E740481C1C}">
+                          <a14:useLocalDpi xmlns:a14="http://schemas.microsoft.com/office/drawing/2010/main" val="0"/>
+                        </a:ext>
+                      </a:extLst>
+                    </a:blip>
+                    <a:srcRect/>
+                    <a:stretch>
+                      <a:fillRect/>
+                    </a:stretch>
+                  </pic:blipFill>
+                  <pic:spPr bwMode="auto">
+                    <a:xfrm>
+                      <a:off x="0" y="0"/>
+                      <a:ext cx="5756910" cy="1846017"/>
+                    </a:xfrm>
+                    <a:prstGeom prst="rect">
+                      <a:avLst/>
+                    </a:prstGeom>
+                    <a:noFill/>
+                    <a:ln>
+                      <a:noFill/>
+                    </a:ln>
+                  </pic:spPr>
+                </pic:pic>
+              </a:graphicData>
+            </a:graphic>
+          </wp:inline>
+        </w:drawing>
+      </w:r>
+    </w:p>
+    <w:p/>
+    <w:p>
+      <w:pPr>
+        <w:tabs>
+          <w:tab w:val="left" w:pos="1440"/>
+        </w:tabs>
+        <w:rPr>
+          <w:noProof/>
+        </w:rPr>
+      </w:pPr>
+      <w:r>
+        <w:rPr>
+          <w:noProof/>
+        </w:rPr>
+        <w:t xml:space="preserve">Das Erste Element mit dem Namen </w:t>
+      </w:r>
+      <w:r>
+        <w:rPr>
+          <w:b/>
+          <w:noProof/>
+        </w:rPr>
+        <w:t xml:space="preserve">start </w:t>
+      </w:r>
+      <w:r>
+        <w:rPr>
+          <w:noProof/>
+        </w:rPr>
+        <w:t>ist der Imp</w:t>
+      </w:r>
+      <w:bookmarkStart w:id="15" w:name="_GoBack"/>
+      <w:bookmarkEnd w:id="15"/>
+      <w:r>
+        <w:rPr>
+          <w:noProof/>
+        </w:rPr>
+        <w:t xml:space="preserve">ulsgeber, das bedeutet in unserem Fall, in welchem Intervall der Flow ausgeführt wird, das ist abhängig von der Situation, aber wir haben es im Moment auf alle zehn Sekunden eingestellt. </w:t>
+      </w:r>
+    </w:p>
+    <w:p>
+      <w:pPr>
+        <w:tabs>
+          <w:tab w:val="left" w:pos="1440"/>
+        </w:tabs>
+        <w:rPr>
+          <w:noProof/>
+        </w:rPr>
+      </w:pPr>
+    </w:p>
+    <w:p>
+      <w:pPr>
+        <w:tabs>
+          <w:tab w:val="left" w:pos="1440"/>
+        </w:tabs>
+        <w:rPr>
+          <w:noProof/>
+        </w:rPr>
+      </w:pPr>
+      <w:r>
+        <w:rPr>
+          <w:noProof/>
+        </w:rPr>
+        <w:t>Die Zweite Spalte, oder auch die gelben Elemente sind jeweils GET-Requests an die API des Gateways. Hier sieht man ein Beispiel von der deviceId:</w:t>
+      </w:r>
+    </w:p>
+    <w:p>
+      <w:pPr>
+        <w:tabs>
+          <w:tab w:val="left" w:pos="1440"/>
+        </w:tabs>
+        <w:rPr>
+          <w:noProof/>
+        </w:rPr>
+      </w:pPr>
+    </w:p>
+    <w:p>
+      <w:pPr>
+        <w:tabs>
+          <w:tab w:val="left" w:pos="1440"/>
+        </w:tabs>
+        <w:jc w:val="center"/>
+        <w:rPr>
+          <w:noProof/>
+        </w:rPr>
+      </w:pPr>
+      <w:r>
+        <w:rPr>
+          <w:noProof/>
+        </w:rPr>
+        <w:drawing>
+          <wp:inline distT="0" distB="0" distL="0" distR="0" wp14:anchorId="2D946ACC" wp14:editId="611A5A76">
+            <wp:extent cx="4396889" cy="4449337"/>
+            <wp:effectExtent l="0" t="0" r="0" b="0"/>
+            <wp:docPr id="2" name="Grafik 2"/>
+            <wp:cNvGraphicFramePr>
+              <a:graphicFrameLocks xmlns:a="http://schemas.openxmlformats.org/drawingml/2006/main" noChangeAspect="1"/>
+            </wp:cNvGraphicFramePr>
+            <a:graphic xmlns:a="http://schemas.openxmlformats.org/drawingml/2006/main">
+              <a:graphicData uri="http://schemas.openxmlformats.org/drawingml/2006/picture">
+                <pic:pic xmlns:pic="http://schemas.openxmlformats.org/drawingml/2006/picture">
+                  <pic:nvPicPr>
+                    <pic:cNvPr id="0" name="Picture 5"/>
+                    <pic:cNvPicPr>
+                      <a:picLocks noChangeAspect="1" noChangeArrowheads="1"/>
+                    </pic:cNvPicPr>
+                  </pic:nvPicPr>
+                  <pic:blipFill>
+                    <a:blip r:embed="rId14">
+                      <a:extLst>
+                        <a:ext uri="{28A0092B-C50C-407E-A947-70E740481C1C}">
+                          <a14:useLocalDpi xmlns:a14="http://schemas.microsoft.com/office/drawing/2010/main" val="0"/>
+                        </a:ext>
+                      </a:extLst>
+                    </a:blip>
+                    <a:srcRect/>
+                    <a:stretch>
+                      <a:fillRect/>
+                    </a:stretch>
+                  </pic:blipFill>
+                  <pic:spPr bwMode="auto">
+                    <a:xfrm>
+                      <a:off x="0" y="0"/>
+                      <a:ext cx="4409693" cy="4462294"/>
+                    </a:xfrm>
+                    <a:prstGeom prst="rect">
+                      <a:avLst/>
+                    </a:prstGeom>
+                    <a:noFill/>
+                    <a:ln>
+                      <a:noFill/>
+                    </a:ln>
+                  </pic:spPr>
+                </pic:pic>
+              </a:graphicData>
+            </a:graphic>
+          </wp:inline>
+        </w:drawing>
+      </w:r>
+    </w:p>
+    <w:p>
+      <w:pPr>
+        <w:tabs>
+          <w:tab w:val="left" w:pos="1440"/>
+        </w:tabs>
+        <w:jc w:val="center"/>
+        <w:rPr>
+          <w:noProof/>
+        </w:rPr>
+      </w:pPr>
+    </w:p>
+    <w:p>
+      <w:pPr>
+        <w:rPr>
+          <w:noProof/>
+        </w:rPr>
+      </w:pPr>
+      <w:r>
+        <w:rPr>
+          <w:noProof/>
+        </w:rPr>
+        <w:lastRenderedPageBreak/>
+        <w:t>Die nächste Spalte besteht aus Funktionen. Da werden die eingehenden Infos aufbereitet und anschließend weitergeleitet:</w:t>
+      </w:r>
+    </w:p>
+    <w:p>
+      <w:pPr>
+        <w:rPr>
+          <w:noProof/>
+        </w:rPr>
+      </w:pPr>
+    </w:p>
+    <w:p>
+      <w:pPr>
+        <w:jc w:val="center"/>
+        <w:rPr>
+          <w:noProof/>
+        </w:rPr>
+      </w:pPr>
+      <w:r>
+        <w:rPr>
+          <w:noProof/>
+        </w:rPr>
+        <w:drawing>
+          <wp:inline distT="0" distB="0" distL="0" distR="0" wp14:anchorId="407CDFBA" wp14:editId="35053F51">
+            <wp:extent cx="4594303" cy="2081650"/>
+            <wp:effectExtent l="0" t="0" r="3175" b="1270"/>
+            <wp:docPr id="5" name="Grafik 5"/>
+            <wp:cNvGraphicFramePr>
+              <a:graphicFrameLocks xmlns:a="http://schemas.openxmlformats.org/drawingml/2006/main" noChangeAspect="1"/>
+            </wp:cNvGraphicFramePr>
+            <a:graphic xmlns:a="http://schemas.openxmlformats.org/drawingml/2006/main">
+              <a:graphicData uri="http://schemas.openxmlformats.org/drawingml/2006/picture">
+                <pic:pic xmlns:pic="http://schemas.openxmlformats.org/drawingml/2006/picture">
+                  <pic:nvPicPr>
+                    <pic:cNvPr id="0" name="Picture 6"/>
+                    <pic:cNvPicPr>
+                      <a:picLocks noChangeAspect="1" noChangeArrowheads="1"/>
+                    </pic:cNvPicPr>
+                  </pic:nvPicPr>
+                  <pic:blipFill>
+                    <a:blip r:embed="rId15">
+                      <a:extLst>
+                        <a:ext uri="{28A0092B-C50C-407E-A947-70E740481C1C}">
+                          <a14:useLocalDpi xmlns:a14="http://schemas.microsoft.com/office/drawing/2010/main" val="0"/>
+                        </a:ext>
+                      </a:extLst>
+                    </a:blip>
+                    <a:srcRect/>
+                    <a:stretch>
+                      <a:fillRect/>
+                    </a:stretch>
+                  </pic:blipFill>
+                  <pic:spPr bwMode="auto">
+                    <a:xfrm>
+                      <a:off x="0" y="0"/>
+                      <a:ext cx="4613976" cy="2090564"/>
+                    </a:xfrm>
+                    <a:prstGeom prst="rect">
+                      <a:avLst/>
+                    </a:prstGeom>
+                    <a:noFill/>
+                    <a:ln>
+                      <a:noFill/>
+                    </a:ln>
+                  </pic:spPr>
+                </pic:pic>
+              </a:graphicData>
+            </a:graphic>
+          </wp:inline>
+        </w:drawing>
+      </w:r>
+    </w:p>
+    <w:p>
+      <w:pPr>
+        <w:rPr>
+          <w:noProof/>
+        </w:rPr>
+      </w:pPr>
+    </w:p>
+    <w:p>
+      <w:pPr>
+        <w:tabs>
+          <w:tab w:val="left" w:pos="1710"/>
+        </w:tabs>
+        <w:rPr>
+          <w:noProof/>
+        </w:rPr>
+      </w:pPr>
+      <w:r>
+        <w:rPr>
+          <w:noProof/>
+        </w:rPr>
+        <w:t xml:space="preserve">Da ein JSON empfangen wird von der GW-API, wird daher nur der konkrete Wert rausgefiltert, darum </w:t>
+      </w:r>
+      <w:r>
+        <w:rPr>
+          <w:b/>
+          <w:noProof/>
+        </w:rPr>
+        <w:t xml:space="preserve">.result </w:t>
+      </w:r>
+      <w:r>
+        <w:rPr>
+          <w:noProof/>
+        </w:rPr>
+        <w:t>in der Ersten Zeile, danach wird das msg Objekt bearbeitet und weitergeleitet.</w:t>
+      </w:r>
+    </w:p>
+    <w:p>
+      <w:pPr>
+        <w:tabs>
+          <w:tab w:val="left" w:pos="1710"/>
+        </w:tabs>
+        <w:rPr>
+          <w:noProof/>
+        </w:rPr>
+      </w:pPr>
+      <w:r>
+        <w:rPr>
+          <w:noProof/>
+        </w:rPr>
+        <w:t>Danach kommt ein Join, welches alle msg-Objekte zu einem fügt und es weiterschickt an eine konkrete Funktion, welches das JSON aufbereitet für den MQTT-Broker:</w:t>
+      </w:r>
+    </w:p>
+    <w:p>
+      <w:pPr>
+        <w:rPr>
+          <w:noProof/>
+        </w:rPr>
+      </w:pPr>
+    </w:p>
+    <w:p>
+      <w:pPr>
+        <w:jc w:val="center"/>
+        <w:rPr>
+          <w:noProof/>
+        </w:rPr>
+      </w:pPr>
+      <w:r>
+        <w:rPr>
+          <w:noProof/>
+        </w:rPr>
+        <w:drawing>
+          <wp:inline distT="0" distB="0" distL="0" distR="0" wp14:anchorId="756A77B8" wp14:editId="4AC18E9E">
+            <wp:extent cx="4527395" cy="3048147"/>
+            <wp:effectExtent l="0" t="0" r="0" b="0"/>
+            <wp:docPr id="6" name="Grafik 6"/>
+            <wp:cNvGraphicFramePr>
+              <a:graphicFrameLocks xmlns:a="http://schemas.openxmlformats.org/drawingml/2006/main" noChangeAspect="1"/>
+            </wp:cNvGraphicFramePr>
+            <a:graphic xmlns:a="http://schemas.openxmlformats.org/drawingml/2006/main">
+              <a:graphicData uri="http://schemas.openxmlformats.org/drawingml/2006/picture">
+                <pic:pic xmlns:pic="http://schemas.openxmlformats.org/drawingml/2006/picture">
+                  <pic:nvPicPr>
+                    <pic:cNvPr id="0" name="Picture 7"/>
+                    <pic:cNvPicPr>
+                      <a:picLocks noChangeAspect="1" noChangeArrowheads="1"/>
+                    </pic:cNvPicPr>
+                  </pic:nvPicPr>
+                  <pic:blipFill>
+                    <a:blip r:embed="rId16">
+                      <a:extLst>
+                        <a:ext uri="{28A0092B-C50C-407E-A947-70E740481C1C}">
+                          <a14:useLocalDpi xmlns:a14="http://schemas.microsoft.com/office/drawing/2010/main" val="0"/>
+                        </a:ext>
+                      </a:extLst>
+                    </a:blip>
+                    <a:srcRect/>
+                    <a:stretch>
+                      <a:fillRect/>
+                    </a:stretch>
+                  </pic:blipFill>
+                  <pic:spPr bwMode="auto">
+                    <a:xfrm>
+                      <a:off x="0" y="0"/>
+                      <a:ext cx="4540028" cy="3056653"/>
+                    </a:xfrm>
+                    <a:prstGeom prst="rect">
+                      <a:avLst/>
+                    </a:prstGeom>
+                    <a:noFill/>
+                    <a:ln>
+                      <a:noFill/>
+                    </a:ln>
+                  </pic:spPr>
+                </pic:pic>
+              </a:graphicData>
+            </a:graphic>
+          </wp:inline>
+        </w:drawing>
+      </w:r>
+    </w:p>
+    <w:p>
+      <w:pPr>
+        <w:jc w:val="center"/>
+        <w:rPr>
+          <w:noProof/>
+        </w:rPr>
+      </w:pPr>
+    </w:p>
+    <w:p>
+      <w:pPr>
+        <w:tabs>
+          <w:tab w:val="left" w:pos="2235"/>
+        </w:tabs>
+      </w:pPr>
+    </w:p>
+    <w:p>
+      <w:pPr>
+        <w:tabs>
+          <w:tab w:val="left" w:pos="2235"/>
+        </w:tabs>
+      </w:pPr>
+    </w:p>
+    <w:p>
+      <w:pPr>
+        <w:tabs>
+          <w:tab w:val="left" w:pos="2235"/>
+        </w:tabs>
+      </w:pPr>
+    </w:p>
+    <w:p>
+      <w:pPr>
+        <w:tabs>
+          <w:tab w:val="left" w:pos="2235"/>
+        </w:tabs>
+      </w:pPr>
+    </w:p>
+    <w:p>
+      <w:pPr>
+        <w:tabs>
+          <w:tab w:val="left" w:pos="2235"/>
+        </w:tabs>
+      </w:pPr>
+    </w:p>
+    <w:p>
+      <w:pPr>
+        <w:tabs>
+          <w:tab w:val="left" w:pos="2235"/>
+        </w:tabs>
+      </w:pPr>
+    </w:p>
+    <w:p>
+      <w:pPr>
+        <w:tabs>
+          <w:tab w:val="left" w:pos="2235"/>
+        </w:tabs>
+      </w:pPr>
+    </w:p>
+    <w:p>
+      <w:pPr>
+        <w:tabs>
+          <w:tab w:val="left" w:pos="2235"/>
+        </w:tabs>
+      </w:pPr>
+    </w:p>
+    <w:p>
+      <w:pPr>
+        <w:tabs>
+          <w:tab w:val="left" w:pos="2235"/>
+        </w:tabs>
+      </w:pPr>
+      <w:r>
+        <w:lastRenderedPageBreak/>
+        <w:t>Anschließend werden die Konfigurationen im MQTT-</w:t>
+      </w:r>
+      <w:proofErr w:type="spellStart"/>
+      <w:r>
+        <w:t>Node</w:t>
+      </w:r>
+      <w:proofErr w:type="spellEnd"/>
+      <w:r>
+        <w:t xml:space="preserve"> eingetragen und die Cloud wird mit Daten versorgt.</w:t>
+      </w:r>
+    </w:p>
+    <w:p>
+      <w:pPr>
+        <w:rPr>
+          <w:noProof/>
+        </w:rPr>
+      </w:pPr>
+    </w:p>
+    <w:p>
+      <w:pPr>
+        <w:jc w:val="center"/>
+        <w:rPr>
+          <w:noProof/>
+        </w:rPr>
+      </w:pPr>
+      <w:r>
+        <w:rPr>
+          <w:noProof/>
+        </w:rPr>
+        <w:drawing>
+          <wp:inline distT="0" distB="0" distL="0" distR="0" wp14:anchorId="63CA68D6" wp14:editId="2F4787FA">
+            <wp:extent cx="5542156" cy="2321466"/>
+            <wp:effectExtent l="0" t="0" r="0" b="3175"/>
+            <wp:docPr id="7" name="Grafik 7"/>
+            <wp:cNvGraphicFramePr>
+              <a:graphicFrameLocks xmlns:a="http://schemas.openxmlformats.org/drawingml/2006/main" noChangeAspect="1"/>
+            </wp:cNvGraphicFramePr>
+            <a:graphic xmlns:a="http://schemas.openxmlformats.org/drawingml/2006/main">
+              <a:graphicData uri="http://schemas.openxmlformats.org/drawingml/2006/picture">
+                <pic:pic xmlns:pic="http://schemas.openxmlformats.org/drawingml/2006/picture">
+                  <pic:nvPicPr>
+                    <pic:cNvPr id="0" name="Picture 8"/>
+                    <pic:cNvPicPr>
+                      <a:picLocks noChangeAspect="1" noChangeArrowheads="1"/>
+                    </pic:cNvPicPr>
+                  </pic:nvPicPr>
+                  <pic:blipFill>
+                    <a:blip r:embed="rId17">
+                      <a:extLst>
+                        <a:ext uri="{28A0092B-C50C-407E-A947-70E740481C1C}">
+                          <a14:useLocalDpi xmlns:a14="http://schemas.microsoft.com/office/drawing/2010/main" val="0"/>
+                        </a:ext>
+                      </a:extLst>
+                    </a:blip>
+                    <a:srcRect/>
+                    <a:stretch>
+                      <a:fillRect/>
+                    </a:stretch>
+                  </pic:blipFill>
+                  <pic:spPr bwMode="auto">
+                    <a:xfrm>
+                      <a:off x="0" y="0"/>
+                      <a:ext cx="5557054" cy="2327706"/>
+                    </a:xfrm>
+                    <a:prstGeom prst="rect">
+                      <a:avLst/>
+                    </a:prstGeom>
+                    <a:noFill/>
+                    <a:ln>
+                      <a:noFill/>
+                    </a:ln>
+                  </pic:spPr>
+                </pic:pic>
+              </a:graphicData>
+            </a:graphic>
+          </wp:inline>
+        </w:drawing>
+      </w:r>
+    </w:p>
+    <w:p>
+      <w:pPr>
+        <w:spacing w:before="120" w:after="120"/>
+        <w:rPr>
+          <w:rFonts w:asciiTheme="majorHAnsi" w:eastAsiaTheme="majorEastAsia" w:hAnsiTheme="majorHAnsi" w:cstheme="majorHAnsi"/>
+          <w:color w:val="3B927D" w:themeColor="accent1" w:themeShade="BF"/>
+          <w:sz w:val="28"/>
+          <w:szCs w:val="30"/>
+          <w:lang w:val="en-US"/>
+        </w:rPr>
+      </w:pPr>
+      <w:proofErr w:type="spellStart"/>
+      <w:r>
+        <w:rPr>
+          <w:rFonts w:asciiTheme="majorHAnsi" w:eastAsiaTheme="majorEastAsia" w:hAnsiTheme="majorHAnsi" w:cstheme="majorHAnsi"/>
+          <w:color w:val="3B927D" w:themeColor="accent1" w:themeShade="BF"/>
+          <w:sz w:val="28"/>
+          <w:szCs w:val="30"/>
+          <w:lang w:val="en-US"/>
+        </w:rPr>
+        <w:t>Dokumentation</w:t>
+      </w:r>
+      <w:proofErr w:type="spellEnd"/>
+    </w:p>
+    <w:p>
+      <w:pPr>
+        <w:rPr>
+          <w:rFonts w:ascii="Helvetica" w:eastAsia="Times New Roman" w:hAnsi="Helvetica" w:cs="Helvetica"/>
+          <w:bCs/>
+          <w:color w:val="333333"/>
+          <w:lang w:val="en-US" w:eastAsia="de-AT"/>
+        </w:rPr>
+      </w:pPr>
+      <w:r>
+        <w:rPr>
+          <w:rFonts w:eastAsiaTheme="majorEastAsia" w:cstheme="minorHAnsi"/>
+          <w:color w:val="000000" w:themeColor="text1"/>
+          <w:szCs w:val="30"/>
+          <w:lang w:val="en-US"/>
+        </w:rPr>
+        <w:t xml:space="preserve">1. </w:t>
+      </w:r>
+      <w:hyperlink r:id="rId18" w:history="1">
+        <w:r>
+          <w:rPr>
+            <w:rStyle w:val="Hyperlink"/>
+            <w:rFonts w:ascii="Helvetica" w:eastAsia="Times New Roman" w:hAnsi="Helvetica" w:cs="Helvetica"/>
+            <w:bCs/>
+            <w:lang w:val="en-US" w:eastAsia="de-AT"/>
+          </w:rPr>
+          <w:t>https://nodered.org/</w:t>
+        </w:r>
+      </w:hyperlink>
+    </w:p>
+    <w:p>
+      <w:pPr>
+        <w:rPr>
+          <w:rStyle w:val="Hyperlink"/>
+          <w:rFonts w:ascii="Helvetica" w:eastAsia="Times New Roman" w:hAnsi="Helvetica" w:cs="Helvetica"/>
+          <w:bCs/>
+          <w:lang w:eastAsia="de-AT"/>
+        </w:rPr>
+      </w:pPr>
+      <w:r>
+        <w:rPr>
+          <w:rStyle w:val="Hyperlink"/>
+          <w:rFonts w:eastAsiaTheme="majorEastAsia" w:cstheme="minorHAnsi"/>
+          <w:color w:val="000000" w:themeColor="text1"/>
+          <w:szCs w:val="30"/>
+          <w:u w:val="none"/>
+          <w:lang w:val="en-US"/>
+        </w:rPr>
+        <w:t xml:space="preserve">2. </w:t>
+      </w:r>
+      <w:hyperlink r:id="rId19" w:history="1">
+        <w:r>
+          <w:rPr>
+            <w:rStyle w:val="Hyperlink"/>
+            <w:rFonts w:ascii="Helvetica" w:eastAsia="Times New Roman" w:hAnsi="Helvetica" w:cs="Helvetica"/>
+            <w:bCs/>
+            <w:lang w:eastAsia="de-AT"/>
+          </w:rPr>
+          <w:t>https://github.com/node-red/node-red</w:t>
+        </w:r>
+      </w:hyperlink>
+    </w:p>
+    <w:p>
+      <w:pPr>
+        <w:rPr>
+          <w:rStyle w:val="Hyperlink"/>
+          <w:rFonts w:ascii="Helvetica" w:eastAsia="Times New Roman" w:hAnsi="Helvetica" w:cs="Helvetica"/>
+          <w:bCs/>
+          <w:color w:val="333333"/>
+          <w:u w:val="none"/>
+          <w:lang w:eastAsia="de-AT"/>
+        </w:rPr>
+      </w:pPr>
+    </w:p>
+    <w:p>
+      <w:pPr>
+        <w:spacing w:before="120" w:after="120"/>
+        <w:rPr>
+          <w:rFonts w:eastAsiaTheme="majorEastAsia" w:cstheme="minorHAnsi"/>
+          <w:color w:val="3B927D" w:themeColor="accent1" w:themeShade="BF"/>
+          <w:sz w:val="32"/>
+          <w:szCs w:val="30"/>
+          <w:lang w:val="en-US"/>
+        </w:rPr>
+      </w:pPr>
+    </w:p>
+    <w:p>
+      <w:pPr>
+        <w:spacing w:before="120" w:after="120"/>
+        <w:rPr>
+          <w:rFonts w:eastAsiaTheme="majorEastAsia" w:cstheme="minorHAnsi"/>
+          <w:color w:val="3B927D" w:themeColor="accent1" w:themeShade="BF"/>
+          <w:sz w:val="32"/>
+          <w:szCs w:val="30"/>
+          <w:lang w:val="en-US"/>
+        </w:rPr>
+      </w:pPr>
+    </w:p>
+    <w:p>
+      <w:pPr>
+        <w:spacing w:before="120" w:after="120"/>
+        <w:rPr>
+          <w:rFonts w:eastAsiaTheme="majorEastAsia" w:cstheme="minorHAnsi"/>
+          <w:color w:val="3B927D" w:themeColor="accent1" w:themeShade="BF"/>
+          <w:sz w:val="32"/>
+          <w:szCs w:val="30"/>
+          <w:lang w:val="en-US"/>
+        </w:rPr>
+      </w:pPr>
+    </w:p>
+    <w:p>
+      <w:pPr>
+        <w:spacing w:before="120" w:after="120"/>
+        <w:rPr>
+          <w:rFonts w:eastAsiaTheme="majorEastAsia" w:cstheme="minorHAnsi"/>
+          <w:color w:val="3B927D" w:themeColor="accent1" w:themeShade="BF"/>
+          <w:sz w:val="32"/>
+          <w:szCs w:val="30"/>
+          <w:lang w:val="en-US"/>
+        </w:rPr>
+      </w:pPr>
+    </w:p>
+    <w:p>
+      <w:pPr>
+        <w:spacing w:before="120" w:after="120"/>
+        <w:rPr>
+          <w:rFonts w:eastAsiaTheme="majorEastAsia" w:cstheme="minorHAnsi"/>
+          <w:color w:val="3B927D" w:themeColor="accent1" w:themeShade="BF"/>
+          <w:sz w:val="32"/>
+          <w:szCs w:val="30"/>
+          <w:lang w:val="en-US"/>
+        </w:rPr>
+      </w:pPr>
+    </w:p>
+    <w:p>
+      <w:pPr>
+        <w:spacing w:before="120" w:after="120"/>
+        <w:rPr>
+          <w:rFonts w:eastAsiaTheme="majorEastAsia" w:cstheme="minorHAnsi"/>
+          <w:color w:val="3B927D" w:themeColor="accent1" w:themeShade="BF"/>
+          <w:sz w:val="32"/>
+          <w:szCs w:val="30"/>
+          <w:lang w:val="en-US"/>
+        </w:rPr>
+      </w:pPr>
+    </w:p>
+    <w:p>
+      <w:pPr>
+        <w:spacing w:before="120" w:after="120"/>
+        <w:rPr>
+          <w:rFonts w:eastAsiaTheme="majorEastAsia" w:cstheme="minorHAnsi"/>
+          <w:color w:val="3B927D" w:themeColor="accent1" w:themeShade="BF"/>
+          <w:sz w:val="32"/>
+          <w:szCs w:val="30"/>
+          <w:lang w:val="en-US"/>
+        </w:rPr>
+      </w:pPr>
+    </w:p>
+    <w:p>
+      <w:pPr>
+        <w:spacing w:before="120" w:after="120"/>
+        <w:rPr>
+          <w:rFonts w:eastAsiaTheme="majorEastAsia" w:cstheme="minorHAnsi"/>
+          <w:color w:val="3B927D" w:themeColor="accent1" w:themeShade="BF"/>
+          <w:sz w:val="32"/>
+          <w:szCs w:val="30"/>
+          <w:lang w:val="en-US"/>
+        </w:rPr>
+      </w:pPr>
+    </w:p>
+    <w:p>
+      <w:pPr>
+        <w:spacing w:before="120" w:after="120"/>
+        <w:rPr>
+          <w:rFonts w:eastAsiaTheme="majorEastAsia" w:cstheme="minorHAnsi"/>
+          <w:color w:val="3B927D" w:themeColor="accent1" w:themeShade="BF"/>
+          <w:sz w:val="32"/>
+          <w:szCs w:val="30"/>
+          <w:lang w:val="en-US"/>
+        </w:rPr>
+      </w:pPr>
+    </w:p>
+    <w:p>
+      <w:pPr>
+        <w:spacing w:before="120" w:after="120"/>
+        <w:rPr>
+          <w:rFonts w:eastAsiaTheme="majorEastAsia" w:cstheme="minorHAnsi"/>
+          <w:color w:val="3B927D" w:themeColor="accent1" w:themeShade="BF"/>
+          <w:sz w:val="32"/>
+          <w:szCs w:val="30"/>
+          <w:lang w:val="en-US"/>
+        </w:rPr>
+      </w:pPr>
+    </w:p>
+    <w:p>
+      <w:pPr>
+        <w:spacing w:before="120" w:after="120"/>
+        <w:rPr>
+          <w:rFonts w:eastAsiaTheme="majorEastAsia" w:cstheme="minorHAnsi"/>
+          <w:color w:val="3B927D" w:themeColor="accent1" w:themeShade="BF"/>
+          <w:sz w:val="32"/>
+          <w:szCs w:val="30"/>
+          <w:lang w:val="en-US"/>
+        </w:rPr>
+      </w:pPr>
+    </w:p>
+    <w:p>
+      <w:pPr>
+        <w:spacing w:before="120" w:after="120"/>
+        <w:rPr>
+          <w:rFonts w:eastAsiaTheme="majorEastAsia" w:cstheme="minorHAnsi"/>
+          <w:color w:val="3B927D" w:themeColor="accent1" w:themeShade="BF"/>
+          <w:sz w:val="32"/>
+          <w:szCs w:val="30"/>
+          <w:lang w:val="en-US"/>
+        </w:rPr>
+      </w:pPr>
+    </w:p>
+    <w:p>
+      <w:pPr>
+        <w:spacing w:before="120" w:after="120"/>
+        <w:rPr>
+          <w:rFonts w:eastAsiaTheme="majorEastAsia" w:cstheme="minorHAnsi"/>
+          <w:color w:val="3B927D" w:themeColor="accent1" w:themeShade="BF"/>
+          <w:sz w:val="32"/>
+          <w:szCs w:val="30"/>
+          <w:lang w:val="en-US"/>
+        </w:rPr>
+      </w:pPr>
+    </w:p>
+    <w:p>
+      <w:pPr>
+        <w:spacing w:before="120" w:after="120"/>
+        <w:rPr>
+          <w:rFonts w:eastAsiaTheme="majorEastAsia" w:cstheme="minorHAnsi"/>
+          <w:color w:val="3B927D" w:themeColor="accent1" w:themeShade="BF"/>
+          <w:sz w:val="32"/>
+          <w:szCs w:val="30"/>
+          <w:lang w:val="en-US"/>
+        </w:rPr>
+      </w:pPr>
+    </w:p>
+    <w:p>
+      <w:pPr>
+        <w:spacing w:before="120" w:after="120"/>
+        <w:rPr>
+          <w:rFonts w:eastAsiaTheme="majorEastAsia" w:cstheme="minorHAnsi"/>
+          <w:color w:val="3B927D" w:themeColor="accent1" w:themeShade="BF"/>
+          <w:sz w:val="32"/>
+          <w:szCs w:val="30"/>
+          <w:lang w:val="en-US"/>
+        </w:rPr>
+      </w:pPr>
+    </w:p>
+    <w:p>
+      <w:pPr>
+        <w:spacing w:before="120" w:after="120"/>
+        <w:rPr>
+          <w:rFonts w:eastAsiaTheme="majorEastAsia" w:cstheme="minorHAnsi"/>
+          <w:color w:val="3B927D" w:themeColor="accent1" w:themeShade="BF"/>
+          <w:sz w:val="32"/>
+          <w:szCs w:val="30"/>
+          <w:lang w:val="en-US"/>
+        </w:rPr>
+      </w:pPr>
+      <w:r>
+        <w:rPr>
+          <w:rFonts w:eastAsiaTheme="majorEastAsia" w:cstheme="minorHAnsi"/>
+          <w:color w:val="3B927D" w:themeColor="accent1" w:themeShade="BF"/>
+          <w:sz w:val="32"/>
+          <w:szCs w:val="30"/>
+          <w:lang w:val="en-US"/>
+        </w:rPr>
+        <w:lastRenderedPageBreak/>
+        <w:t>2.2</w:t>
+      </w:r>
+      <w:r>
+        <w:rPr>
+          <w:rFonts w:eastAsiaTheme="majorEastAsia" w:cstheme="minorHAnsi"/>
+          <w:color w:val="3B927D" w:themeColor="accent1" w:themeShade="BF"/>
+          <w:sz w:val="32"/>
+          <w:szCs w:val="30"/>
+          <w:lang w:val="en-US"/>
+        </w:rPr>
+        <w:t xml:space="preserve"> </w:t>
+      </w:r>
+      <w:r>
+        <w:rPr>
+          <w:rFonts w:eastAsiaTheme="majorEastAsia" w:cstheme="minorHAnsi"/>
+          <w:color w:val="3B927D" w:themeColor="accent1" w:themeShade="BF"/>
+          <w:sz w:val="32"/>
+          <w:szCs w:val="30"/>
+          <w:lang w:val="en-US"/>
+        </w:rPr>
+        <w:t>REST-API</w:t>
+      </w:r>
+      <w:r>
+        <w:rPr>
+          <w:rFonts w:eastAsiaTheme="majorEastAsia" w:cstheme="minorHAnsi"/>
+          <w:color w:val="3B927D" w:themeColor="accent1" w:themeShade="BF"/>
+          <w:sz w:val="32"/>
+          <w:szCs w:val="30"/>
+          <w:lang w:val="en-US"/>
+        </w:rPr>
+        <w:t xml:space="preserve"> </w:t>
+      </w:r>
+      <w:r>
+        <w:rPr>
+          <w:rFonts w:eastAsiaTheme="majorEastAsia" w:cstheme="minorHAnsi"/>
+          <w:color w:val="3B927D" w:themeColor="accent1" w:themeShade="BF"/>
+          <w:sz w:val="32"/>
+          <w:szCs w:val="30"/>
+          <w:lang w:val="en-US"/>
+        </w:rPr>
+        <w:t xml:space="preserve">– PSP: </w:t>
+      </w:r>
+      <w:r>
+        <w:rPr>
+          <w:rFonts w:eastAsiaTheme="majorEastAsia" w:cstheme="minorHAnsi"/>
+          <w:color w:val="3B927D" w:themeColor="accent1" w:themeShade="BF"/>
+          <w:sz w:val="32"/>
+          <w:szCs w:val="30"/>
+          <w:lang w:val="en-US"/>
+        </w:rPr>
+        <w:t>2,7</w:t>
+      </w:r>
+    </w:p>
+    <w:p>
+      <w:pPr>
+        <w:spacing w:before="120" w:after="120"/>
+        <w:rPr>
+          <w:rFonts w:asciiTheme="majorHAnsi" w:eastAsiaTheme="majorEastAsia" w:hAnsiTheme="majorHAnsi" w:cstheme="majorHAnsi"/>
+          <w:color w:val="3B927D" w:themeColor="accent1" w:themeShade="BF"/>
+          <w:sz w:val="32"/>
+          <w:szCs w:val="30"/>
+          <w:lang w:val="en-US"/>
+        </w:rPr>
+      </w:pPr>
+      <w:proofErr w:type="spellStart"/>
+      <w:r>
+        <w:rPr>
+          <w:rFonts w:asciiTheme="majorHAnsi" w:eastAsiaTheme="majorEastAsia" w:hAnsiTheme="majorHAnsi" w:cstheme="majorHAnsi"/>
+          <w:color w:val="3B927D" w:themeColor="accent1" w:themeShade="BF"/>
+          <w:sz w:val="32"/>
+          <w:szCs w:val="30"/>
+          <w:lang w:val="en-US"/>
+        </w:rPr>
+        <w:t>Cloudant</w:t>
+      </w:r>
+      <w:proofErr w:type="spellEnd"/>
+      <w:r>
+        <w:rPr>
+          <w:rFonts w:asciiTheme="majorHAnsi" w:eastAsiaTheme="majorEastAsia" w:hAnsiTheme="majorHAnsi" w:cstheme="majorHAnsi"/>
+          <w:color w:val="3B927D" w:themeColor="accent1" w:themeShade="BF"/>
+          <w:sz w:val="32"/>
+          <w:szCs w:val="30"/>
+          <w:lang w:val="en-US"/>
+        </w:rPr>
+        <w:t xml:space="preserve"> - </w:t>
+      </w:r>
+      <w:r>
+        <w:rPr>
+          <w:rFonts w:asciiTheme="majorHAnsi" w:eastAsiaTheme="majorEastAsia" w:hAnsiTheme="majorHAnsi" w:cstheme="majorHAnsi"/>
+          <w:color w:val="3B927D" w:themeColor="accent1" w:themeShade="BF"/>
+          <w:sz w:val="32"/>
+          <w:szCs w:val="30"/>
+          <w:lang w:val="en-US"/>
+        </w:rPr>
+        <w:t>REST-API</w:t>
+      </w:r>
+      <w:r>
+        <w:rPr>
+          <w:rFonts w:asciiTheme="majorHAnsi" w:eastAsiaTheme="majorEastAsia" w:hAnsiTheme="majorHAnsi" w:cstheme="majorHAnsi"/>
+          <w:color w:val="3B927D" w:themeColor="accent1" w:themeShade="BF"/>
+          <w:sz w:val="32"/>
+          <w:szCs w:val="30"/>
+          <w:lang w:val="en-US"/>
+        </w:rPr>
+        <w:t xml:space="preserve"> </w:t>
+      </w:r>
+      <w:r>
+        <w:rPr>
+          <w:rFonts w:asciiTheme="majorHAnsi" w:eastAsiaTheme="majorEastAsia" w:hAnsiTheme="majorHAnsi" w:cstheme="majorHAnsi"/>
+          <w:color w:val="3B927D" w:themeColor="accent1" w:themeShade="BF"/>
+          <w:sz w:val="32"/>
+          <w:szCs w:val="30"/>
+          <w:lang w:val="en-US"/>
+        </w:rPr>
+        <w:t xml:space="preserve"> </w:t>
+      </w:r>
+    </w:p>
+    <w:p>
+      <w:pPr>
+        <w:spacing w:before="120" w:after="120"/>
+        <w:rPr>
+          <w:rFonts w:asciiTheme="majorHAnsi" w:eastAsiaTheme="majorEastAsia" w:hAnsiTheme="majorHAnsi" w:cstheme="majorHAnsi"/>
+          <w:color w:val="3B927D" w:themeColor="accent1" w:themeShade="BF"/>
+          <w:sz w:val="28"/>
+          <w:szCs w:val="30"/>
+        </w:rPr>
+      </w:pPr>
+      <w:r>
+        <w:rPr>
+          <w:rFonts w:asciiTheme="majorHAnsi" w:eastAsiaTheme="majorEastAsia" w:hAnsiTheme="majorHAnsi" w:cstheme="majorHAnsi"/>
+          <w:color w:val="3B927D" w:themeColor="accent1" w:themeShade="BF"/>
+          <w:sz w:val="28"/>
+          <w:szCs w:val="30"/>
+        </w:rPr>
+        <w:t>Beschreibung</w:t>
+      </w:r>
+    </w:p>
+    <w:p>
+      <w:pPr>
+        <w:rPr>
+          <w:rFonts w:cstheme="minorHAnsi"/>
+          <w:color w:val="333333"/>
+          <w:shd w:val="clear" w:color="auto" w:fill="FFFFFF"/>
+        </w:rPr>
+      </w:pPr>
+      <w:r>
+        <w:rPr>
+          <w:rFonts w:eastAsia="Times New Roman" w:cstheme="minorHAnsi"/>
+          <w:bCs/>
+          <w:color w:val="333333"/>
+          <w:lang w:eastAsia="de-AT"/>
+        </w:rPr>
+        <w:t xml:space="preserve">Es soll eine REST-API erstellt werden, welche alle Einträge, aus der </w:t>
+      </w:r>
+      <w:proofErr w:type="spellStart"/>
+      <w:r>
+        <w:rPr>
+          <w:rFonts w:eastAsia="Times New Roman" w:cstheme="minorHAnsi"/>
+          <w:bCs/>
+          <w:color w:val="333333"/>
+          <w:lang w:eastAsia="de-AT"/>
+        </w:rPr>
+        <w:t>Cloudant-</w:t>
+      </w:r>
+      <w:proofErr w:type="gramStart"/>
+      <w:r>
+        <w:rPr>
+          <w:rFonts w:eastAsia="Times New Roman" w:cstheme="minorHAnsi"/>
+          <w:bCs/>
+          <w:color w:val="333333"/>
+          <w:lang w:eastAsia="de-AT"/>
+        </w:rPr>
+        <w:t>Microservice</w:t>
+      </w:r>
+      <w:proofErr w:type="spellEnd"/>
+      <w:r>
+        <w:rPr>
+          <w:rFonts w:eastAsia="Times New Roman" w:cstheme="minorHAnsi"/>
+          <w:bCs/>
+          <w:color w:val="333333"/>
+          <w:lang w:eastAsia="de-AT"/>
+        </w:rPr>
+        <w:t>(</w:t>
+      </w:r>
+      <w:proofErr w:type="spellStart"/>
+      <w:proofErr w:type="gramEnd"/>
+      <w:r>
+        <w:rPr>
+          <w:rFonts w:eastAsia="Times New Roman" w:cstheme="minorHAnsi"/>
+          <w:bCs/>
+          <w:color w:val="333333"/>
+          <w:lang w:eastAsia="de-AT"/>
+        </w:rPr>
+        <w:t>NoSQL</w:t>
+      </w:r>
+      <w:proofErr w:type="spellEnd"/>
+      <w:r>
+        <w:rPr>
+          <w:rFonts w:eastAsia="Times New Roman" w:cstheme="minorHAnsi"/>
+          <w:bCs/>
+          <w:color w:val="333333"/>
+          <w:lang w:eastAsia="de-AT"/>
+        </w:rPr>
+        <w:t>-Datenbank), bereitstellt als JSON</w:t>
+      </w:r>
+      <w:r>
+        <w:rPr>
+          <w:rFonts w:cstheme="minorHAnsi"/>
+          <w:color w:val="333333"/>
+          <w:shd w:val="clear" w:color="auto" w:fill="FFFFFF"/>
+        </w:rPr>
+        <w:t xml:space="preserve">. </w:t>
+      </w:r>
+    </w:p>
+    <w:p>
+      <w:pPr>
+        <w:spacing w:before="120" w:after="120"/>
+        <w:rPr>
+          <w:rFonts w:asciiTheme="majorHAnsi" w:eastAsiaTheme="majorEastAsia" w:hAnsiTheme="majorHAnsi" w:cstheme="majorHAnsi"/>
+          <w:color w:val="3B927D" w:themeColor="accent1" w:themeShade="BF"/>
+          <w:sz w:val="28"/>
+          <w:szCs w:val="30"/>
+        </w:rPr>
+      </w:pPr>
+      <w:r>
+        <w:rPr>
+          <w:rFonts w:asciiTheme="majorHAnsi" w:eastAsiaTheme="majorEastAsia" w:hAnsiTheme="majorHAnsi" w:cstheme="majorHAnsi"/>
+          <w:color w:val="3B927D" w:themeColor="accent1" w:themeShade="BF"/>
+          <w:sz w:val="28"/>
+          <w:szCs w:val="30"/>
+        </w:rPr>
+        <w:t>Akzeptanz</w:t>
+      </w:r>
+    </w:p>
+    <w:p>
+      <w:pPr>
+        <w:rPr>
+          <w:rFonts w:eastAsia="Times New Roman" w:cstheme="minorHAnsi"/>
+          <w:bCs/>
+          <w:color w:val="333333"/>
+          <w:lang w:eastAsia="de-AT"/>
+        </w:rPr>
+      </w:pPr>
+      <w:r>
+        <w:rPr>
+          <w:rFonts w:eastAsia="Times New Roman" w:cstheme="minorHAnsi"/>
+          <w:bCs/>
+          <w:color w:val="333333"/>
+          <w:lang w:eastAsia="de-AT"/>
+        </w:rPr>
+        <w:t>Es können GET-</w:t>
+      </w:r>
+      <w:proofErr w:type="spellStart"/>
+      <w:r>
+        <w:rPr>
+          <w:rFonts w:eastAsia="Times New Roman" w:cstheme="minorHAnsi"/>
+          <w:bCs/>
+          <w:color w:val="333333"/>
+          <w:lang w:eastAsia="de-AT"/>
+        </w:rPr>
+        <w:t>Requests</w:t>
+      </w:r>
+      <w:proofErr w:type="spellEnd"/>
+      <w:r>
+        <w:rPr>
+          <w:rFonts w:eastAsia="Times New Roman" w:cstheme="minorHAnsi"/>
+          <w:bCs/>
+          <w:color w:val="333333"/>
+          <w:lang w:eastAsia="de-AT"/>
+        </w:rPr>
+        <w:t xml:space="preserve"> geschickt werden, durch die man die Daten bekommt, in unserem Fall das Frontend für die Darstellung.</w:t>
+      </w:r>
+    </w:p>
+    <w:p>
+      <w:pPr>
+        <w:spacing w:before="120" w:after="120"/>
+        <w:rPr>
+          <w:rFonts w:asciiTheme="majorHAnsi" w:eastAsiaTheme="majorEastAsia" w:hAnsiTheme="majorHAnsi" w:cstheme="majorHAnsi"/>
+          <w:color w:val="3B927D" w:themeColor="accent1" w:themeShade="BF"/>
+          <w:sz w:val="28"/>
+          <w:szCs w:val="30"/>
+        </w:rPr>
+      </w:pPr>
+      <w:r>
+        <w:rPr>
+          <w:rFonts w:asciiTheme="majorHAnsi" w:eastAsiaTheme="majorEastAsia" w:hAnsiTheme="majorHAnsi" w:cstheme="majorHAnsi"/>
+          <w:color w:val="3B927D" w:themeColor="accent1" w:themeShade="BF"/>
+          <w:sz w:val="28"/>
+          <w:szCs w:val="30"/>
+        </w:rPr>
+        <w:t>Durchführung</w:t>
+      </w:r>
+    </w:p>
+    <w:p>
+      <w:pPr>
+        <w:spacing w:before="120" w:after="120"/>
+        <w:jc w:val="center"/>
         <w:rPr>
           <w:rFonts w:asciiTheme="majorHAnsi" w:eastAsiaTheme="majorEastAsia" w:hAnsiTheme="majorHAnsi" w:cstheme="majorHAnsi"/>
           <w:color w:val="000000" w:themeColor="text1"/>
           <w:szCs w:val="30"/>
         </w:rPr>
       </w:pPr>
+      <w:r>
+        <w:rPr>
+          <w:rFonts w:ascii="Helvetica" w:eastAsia="Times New Roman" w:hAnsi="Helvetica" w:cs="Helvetica"/>
+          <w:b/>
+          <w:bCs/>
+          <w:noProof/>
+          <w:color w:val="333333"/>
+          <w:lang w:eastAsia="de-AT"/>
+        </w:rPr>
+        <w:drawing>
+          <wp:inline distT="0" distB="0" distL="0" distR="0" wp14:anchorId="6C721AC9" wp14:editId="7C1FD0ED">
+            <wp:extent cx="5419492" cy="4890979"/>
+            <wp:effectExtent l="0" t="0" r="3810" b="0"/>
+            <wp:docPr id="8" name="Grafik 8"/>
+            <wp:cNvGraphicFramePr>
+              <a:graphicFrameLocks xmlns:a="http://schemas.openxmlformats.org/drawingml/2006/main" noChangeAspect="1"/>
+            </wp:cNvGraphicFramePr>
+            <a:graphic xmlns:a="http://schemas.openxmlformats.org/drawingml/2006/main">
+              <a:graphicData uri="http://schemas.openxmlformats.org/drawingml/2006/picture">
+                <pic:pic xmlns:pic="http://schemas.openxmlformats.org/drawingml/2006/picture">
+                  <pic:nvPicPr>
+                    <pic:cNvPr id="0" name="Picture 10"/>
+                    <pic:cNvPicPr>
+                      <a:picLocks noChangeAspect="1" noChangeArrowheads="1"/>
+                    </pic:cNvPicPr>
+                  </pic:nvPicPr>
+                  <pic:blipFill>
+                    <a:blip r:embed="rId20">
+                      <a:extLst>
+                        <a:ext uri="{28A0092B-C50C-407E-A947-70E740481C1C}">
+                          <a14:useLocalDpi xmlns:a14="http://schemas.microsoft.com/office/drawing/2010/main" val="0"/>
+                        </a:ext>
+                      </a:extLst>
+                    </a:blip>
+                    <a:srcRect/>
+                    <a:stretch>
+                      <a:fillRect/>
+                    </a:stretch>
+                  </pic:blipFill>
+                  <pic:spPr bwMode="auto">
+                    <a:xfrm>
+                      <a:off x="0" y="0"/>
+                      <a:ext cx="5431352" cy="4901682"/>
+                    </a:xfrm>
+                    <a:prstGeom prst="rect">
+                      <a:avLst/>
+                    </a:prstGeom>
+                    <a:noFill/>
+                    <a:ln>
+                      <a:noFill/>
+                    </a:ln>
+                  </pic:spPr>
+                </pic:pic>
+              </a:graphicData>
+            </a:graphic>
+          </wp:inline>
+        </w:drawing>
+      </w:r>
+    </w:p>
+    <w:p>
+      <w:pPr>
+        <w:spacing w:before="120" w:after="120"/>
+        <w:rPr>
+          <w:rFonts w:asciiTheme="majorHAnsi" w:eastAsiaTheme="majorEastAsia" w:hAnsiTheme="majorHAnsi" w:cstheme="majorHAnsi"/>
+          <w:color w:val="3B927D" w:themeColor="accent1" w:themeShade="BF"/>
+          <w:sz w:val="28"/>
+          <w:szCs w:val="30"/>
+        </w:rPr>
+      </w:pPr>
+      <w:r>
+        <w:rPr>
+          <w:rFonts w:asciiTheme="majorHAnsi" w:eastAsiaTheme="majorEastAsia" w:hAnsiTheme="majorHAnsi" w:cstheme="majorHAnsi"/>
+          <w:color w:val="3B927D" w:themeColor="accent1" w:themeShade="BF"/>
+          <w:sz w:val="28"/>
+          <w:szCs w:val="30"/>
+        </w:rPr>
+        <w:t>Dokumentation</w:t>
+      </w:r>
+    </w:p>
+    <w:p>
+      <w:pPr>
+        <w:rPr>
+          <w:rFonts w:ascii="Helvetica" w:eastAsia="Times New Roman" w:hAnsi="Helvetica" w:cs="Helvetica"/>
+          <w:bCs/>
+          <w:color w:val="333333"/>
+          <w:lang w:eastAsia="de-AT"/>
+        </w:rPr>
+      </w:pPr>
+      <w:r>
+        <w:rPr>
+          <w:rFonts w:asciiTheme="majorHAnsi" w:eastAsiaTheme="majorEastAsia" w:hAnsiTheme="majorHAnsi" w:cstheme="majorBidi"/>
+          <w:color w:val="000000" w:themeColor="text1"/>
+          <w:szCs w:val="30"/>
+        </w:rPr>
+        <w:t xml:space="preserve">1. </w:t>
+      </w:r>
+      <w:hyperlink r:id="rId21" w:history="1">
+        <w:r>
+          <w:rPr>
+            <w:rStyle w:val="Hyperlink"/>
+            <w:rFonts w:ascii="Helvetica" w:eastAsia="Times New Roman" w:hAnsi="Helvetica" w:cs="Helvetica"/>
+            <w:bCs/>
+            <w:lang w:eastAsia="de-AT"/>
+          </w:rPr>
+          <w:t>https://www.npmjs.com/package/cfenv</w:t>
+        </w:r>
+      </w:hyperlink>
+    </w:p>
+    <w:p>
+      <w:pPr>
+        <w:rPr>
+          <w:rFonts w:ascii="Helvetica" w:eastAsia="Times New Roman" w:hAnsi="Helvetica" w:cs="Helvetica"/>
+          <w:bCs/>
+          <w:color w:val="333333"/>
+          <w:lang w:eastAsia="de-AT"/>
+        </w:rPr>
+      </w:pPr>
+      <w:r>
+        <w:rPr>
+          <w:rFonts w:asciiTheme="majorHAnsi" w:eastAsiaTheme="majorEastAsia" w:hAnsiTheme="majorHAnsi" w:cstheme="majorBidi"/>
+          <w:color w:val="000000" w:themeColor="text1"/>
+          <w:szCs w:val="30"/>
+        </w:rPr>
+        <w:t xml:space="preserve">2. </w:t>
+      </w:r>
+      <w:hyperlink r:id="rId22" w:history="1">
+        <w:r>
+          <w:rPr>
+            <w:rStyle w:val="Hyperlink"/>
+            <w:rFonts w:ascii="Helvetica" w:eastAsia="Times New Roman" w:hAnsi="Helvetica" w:cs="Helvetica"/>
+            <w:bCs/>
+            <w:lang w:eastAsia="de-AT"/>
+          </w:rPr>
+          <w:t>https://github.com/cloudant/nodejs-cloudant</w:t>
+        </w:r>
+      </w:hyperlink>
+    </w:p>
+    <w:p>
+      <w:pPr>
+        <w:rPr>
+          <w:rFonts w:ascii="Helvetica" w:eastAsia="Times New Roman" w:hAnsi="Helvetica" w:cs="Helvetica"/>
+          <w:bCs/>
+          <w:color w:val="333333"/>
+          <w:lang w:eastAsia="de-AT"/>
+        </w:rPr>
+      </w:pPr>
+      <w:r>
+        <w:rPr>
+          <w:rFonts w:asciiTheme="majorHAnsi" w:eastAsiaTheme="majorEastAsia" w:hAnsiTheme="majorHAnsi" w:cstheme="majorBidi"/>
+          <w:color w:val="000000" w:themeColor="text1"/>
+          <w:szCs w:val="30"/>
+        </w:rPr>
+        <w:t xml:space="preserve">3. </w:t>
+      </w:r>
+      <w:hyperlink r:id="rId23" w:history="1">
+        <w:r>
+          <w:rPr>
+            <w:rStyle w:val="Hyperlink"/>
+            <w:rFonts w:ascii="Helvetica" w:eastAsia="Times New Roman" w:hAnsi="Helvetica" w:cs="Helvetica"/>
+            <w:bCs/>
+            <w:lang w:eastAsia="de-AT"/>
+          </w:rPr>
+          <w:t>https://expressjs.com/de/guide/routing.html</w:t>
+        </w:r>
+      </w:hyperlink>
+    </w:p>
+    <w:p>
+      <w:pPr>
+        <w:rPr>
+          <w:rFonts w:ascii="Helvetica" w:eastAsia="Times New Roman" w:hAnsi="Helvetica" w:cs="Helvetica"/>
+          <w:bCs/>
+          <w:color w:val="333333"/>
+          <w:lang w:eastAsia="de-AT"/>
+        </w:rPr>
+      </w:pPr>
+    </w:p>
+    <w:p>
+      <w:pPr>
+        <w:spacing w:before="120" w:after="120"/>
+        <w:rPr>
+          <w:rFonts w:eastAsiaTheme="majorEastAsia" w:cstheme="minorHAnsi"/>
+          <w:color w:val="3B927D" w:themeColor="accent1" w:themeShade="BF"/>
+          <w:sz w:val="32"/>
+          <w:szCs w:val="30"/>
+          <w:lang w:val="en-US"/>
+        </w:rPr>
+      </w:pPr>
+    </w:p>
+    <w:p>
+      <w:pPr>
+        <w:spacing w:before="120" w:after="120"/>
+        <w:rPr>
+          <w:rFonts w:eastAsiaTheme="majorEastAsia" w:cstheme="minorHAnsi"/>
+          <w:color w:val="3B927D" w:themeColor="accent1" w:themeShade="BF"/>
+          <w:sz w:val="32"/>
+          <w:szCs w:val="30"/>
+          <w:lang w:val="en-US"/>
+        </w:rPr>
+      </w:pPr>
+      <w:r>
+        <w:rPr>
+          <w:rFonts w:eastAsiaTheme="majorEastAsia" w:cstheme="minorHAnsi"/>
+          <w:color w:val="3B927D" w:themeColor="accent1" w:themeShade="BF"/>
+          <w:sz w:val="32"/>
+          <w:szCs w:val="30"/>
+          <w:lang w:val="en-US"/>
+        </w:rPr>
+        <w:lastRenderedPageBreak/>
+        <w:t>2.</w:t>
+      </w:r>
+      <w:r>
+        <w:rPr>
+          <w:rFonts w:eastAsiaTheme="majorEastAsia" w:cstheme="minorHAnsi"/>
+          <w:color w:val="3B927D" w:themeColor="accent1" w:themeShade="BF"/>
+          <w:sz w:val="32"/>
+          <w:szCs w:val="30"/>
+          <w:lang w:val="en-US"/>
+        </w:rPr>
+        <w:t>3</w:t>
+      </w:r>
+      <w:r>
+        <w:rPr>
+          <w:rFonts w:eastAsiaTheme="majorEastAsia" w:cstheme="minorHAnsi"/>
+          <w:color w:val="3B927D" w:themeColor="accent1" w:themeShade="BF"/>
+          <w:sz w:val="32"/>
+          <w:szCs w:val="30"/>
+          <w:lang w:val="en-US"/>
+        </w:rPr>
+        <w:t xml:space="preserve"> Frontend – Setup – PSP: 3,2</w:t>
+      </w:r>
+    </w:p>
+    <w:p>
+      <w:pPr>
+        <w:spacing w:before="120" w:after="120"/>
+        <w:rPr>
+          <w:rFonts w:asciiTheme="majorHAnsi" w:eastAsiaTheme="majorEastAsia" w:hAnsiTheme="majorHAnsi" w:cstheme="majorHAnsi"/>
+          <w:color w:val="3B927D" w:themeColor="accent1" w:themeShade="BF"/>
+          <w:sz w:val="32"/>
+          <w:szCs w:val="30"/>
+          <w:lang w:val="en-US"/>
+        </w:rPr>
+      </w:pPr>
       <w:proofErr w:type="spellStart"/>
       <w:r>
+        <w:rPr>
+          <w:rFonts w:asciiTheme="majorHAnsi" w:eastAsiaTheme="majorEastAsia" w:hAnsiTheme="majorHAnsi" w:cstheme="majorHAnsi"/>
+          <w:color w:val="3B927D" w:themeColor="accent1" w:themeShade="BF"/>
+          <w:sz w:val="32"/>
+          <w:szCs w:val="30"/>
+          <w:lang w:val="en-US"/>
+        </w:rPr>
+        <w:t>Continous</w:t>
+      </w:r>
+      <w:proofErr w:type="spellEnd"/>
+      <w:r>
+        <w:rPr>
+          <w:rFonts w:asciiTheme="majorHAnsi" w:eastAsiaTheme="majorEastAsia" w:hAnsiTheme="majorHAnsi" w:cstheme="majorHAnsi"/>
+          <w:color w:val="3B927D" w:themeColor="accent1" w:themeShade="BF"/>
+          <w:sz w:val="32"/>
+          <w:szCs w:val="30"/>
+          <w:lang w:val="en-US"/>
+        </w:rPr>
+        <w:t xml:space="preserve"> Delivery</w:t>
+      </w:r>
+    </w:p>
+    <w:p>
+      <w:pPr>
+        <w:spacing w:before="120" w:after="120"/>
+        <w:rPr>
+          <w:rFonts w:asciiTheme="majorHAnsi" w:eastAsiaTheme="majorEastAsia" w:hAnsiTheme="majorHAnsi" w:cstheme="majorHAnsi"/>
+          <w:color w:val="3B927D" w:themeColor="accent1" w:themeShade="BF"/>
+          <w:sz w:val="28"/>
+          <w:szCs w:val="30"/>
+        </w:rPr>
+      </w:pPr>
+      <w:r>
+        <w:rPr>
+          <w:rFonts w:asciiTheme="majorHAnsi" w:eastAsiaTheme="majorEastAsia" w:hAnsiTheme="majorHAnsi" w:cstheme="majorHAnsi"/>
+          <w:color w:val="3B927D" w:themeColor="accent1" w:themeShade="BF"/>
+          <w:sz w:val="28"/>
+          <w:szCs w:val="30"/>
+        </w:rPr>
+        <w:t>Beschreibung</w:t>
+      </w:r>
+    </w:p>
+    <w:p>
+      <w:pPr>
+        <w:spacing w:before="120" w:after="120"/>
         <w:rPr>
           <w:rFonts w:asciiTheme="majorHAnsi" w:eastAsiaTheme="majorEastAsia" w:hAnsiTheme="majorHAnsi" w:cstheme="majorHAnsi"/>
           <w:color w:val="000000" w:themeColor="text1"/>
           <w:szCs w:val="30"/>
         </w:rPr>
-        <w:t>Lorem</w:t>
-      </w:r>
-      <w:proofErr w:type="spellEnd"/>
+      </w:pPr>
+      <w:proofErr w:type="spellStart"/>
       <w:r>
         <w:rPr>
           <w:rFonts w:asciiTheme="majorHAnsi" w:eastAsiaTheme="majorEastAsia" w:hAnsiTheme="majorHAnsi" w:cstheme="majorHAnsi"/>
           <w:color w:val="000000" w:themeColor="text1"/>
           <w:szCs w:val="30"/>
         </w:rPr>
-        <w:t xml:space="preserve"> </w:t>
-      </w:r>
-      <w:proofErr w:type="spellStart"/>
+        <w:t>Lorem</w:t>
+      </w:r>
+      <w:proofErr w:type="spellEnd"/>
       <w:r>
         <w:rPr>
           <w:rFonts w:asciiTheme="majorHAnsi" w:eastAsiaTheme="majorEastAsia" w:hAnsiTheme="majorHAnsi" w:cstheme="majorHAnsi"/>
           <w:color w:val="000000" w:themeColor="text1"/>
           <w:szCs w:val="30"/>
         </w:rPr>
+        <w:t xml:space="preserve"> </w:t>
+      </w:r>
+      <w:proofErr w:type="spellStart"/>
+      <w:r>
+        <w:rPr>
+          <w:rFonts w:asciiTheme="majorHAnsi" w:eastAsiaTheme="majorEastAsia" w:hAnsiTheme="majorHAnsi" w:cstheme="majorHAnsi"/>
+          <w:color w:val="000000" w:themeColor="text1"/>
+          <w:szCs w:val="30"/>
+        </w:rPr>
         <w:t>ipsum</w:t>
       </w:r>
       <w:proofErr w:type="spellEnd"/>
@@ -9159,8 +11082,6 @@
         </w:rPr>
         <w:t>Durchführung</w:t>
       </w:r>
-      <w:bookmarkStart w:id="15" w:name="_GoBack"/>
-      <w:bookmarkEnd w:id="15"/>
     </w:p>
     <w:p>
       <w:pPr>
@@ -9264,6 +11185,15 @@
         </w:rPr>
         <w:t xml:space="preserve"> </w:t>
       </w:r>
+    </w:p>
+    <w:p>
+      <w:pPr>
+        <w:rPr>
+          <w:rFonts w:asciiTheme="majorHAnsi" w:eastAsiaTheme="majorEastAsia" w:hAnsiTheme="majorHAnsi" w:cstheme="majorBidi"/>
+          <w:color w:val="000000" w:themeColor="text1"/>
+          <w:szCs w:val="30"/>
+        </w:rPr>
+      </w:pPr>
     </w:p>
     <w:p>
       <w:pPr>
@@ -9297,17 +11227,43 @@
         <w:rPr>
           <w:sz w:val="28"/>
           <w:szCs w:val="30"/>
+          <w:lang w:val="en-US"/>
         </w:rPr>
       </w:pPr>
       <w:r>
         <w:rPr>
           <w:sz w:val="28"/>
           <w:szCs w:val="30"/>
-        </w:rPr>
-        <w:t>3.1 Frontend – Device Liste – PSP: 3,4</w:t>
+          <w:lang w:val="en-US"/>
+        </w:rPr>
+        <w:t xml:space="preserve">3.1 Frontend – Device </w:t>
+      </w:r>
+      <w:proofErr w:type="spellStart"/>
+      <w:r>
+        <w:rPr>
+          <w:sz w:val="28"/>
+          <w:szCs w:val="30"/>
+          <w:lang w:val="en-US"/>
+        </w:rPr>
+        <w:t>Liste</w:t>
+      </w:r>
+      <w:proofErr w:type="spellEnd"/>
+      <w:r>
+        <w:rPr>
+          <w:sz w:val="28"/>
+          <w:szCs w:val="30"/>
+          <w:lang w:val="en-US"/>
+        </w:rPr>
+        <w:t xml:space="preserve"> – PSP: 3,4</w:t>
       </w:r>
     </w:p>
-    <w:p/>
+    <w:p>
+      <w:pPr>
+        <w:rPr>
+          <w:lang w:val="en-US"/>
+        </w:rPr>
+      </w:pPr>
+    </w:p>
     <w:p>
       <w:pPr>
         <w:pStyle w:val="berschrift2"/>
@@ -9400,31 +11356,16 @@
         <w:rPr>
           <w:sz w:val="28"/>
           <w:szCs w:val="30"/>
+          <w:lang w:val="en-US"/>
         </w:rPr>
       </w:pPr>
       <w:r>
         <w:rPr>
           <w:sz w:val="28"/>
           <w:szCs w:val="30"/>
-        </w:rPr>
-        <w:lastRenderedPageBreak/>
-        <w:t xml:space="preserve">3.4 Frontend – </w:t>
-      </w:r>
-      <w:proofErr w:type="spellStart"/>
-      <w:r>
-        <w:rPr>
-          <w:sz w:val="28"/>
-          <w:szCs w:val="30"/>
-        </w:rPr>
-        <w:t>Navbar</w:t>
-      </w:r>
-      <w:proofErr w:type="spellEnd"/>
-      <w:r>
-        <w:rPr>
-          <w:sz w:val="28"/>
-          <w:szCs w:val="30"/>
-        </w:rPr>
-        <w:t xml:space="preserve"> – PSP: 3,8</w:t>
+          <w:lang w:val="en-US"/>
+        </w:rPr>
+        <w:t>3.4 Frontend – Navbar – PSP: 3,8</w:t>
       </w:r>
     </w:p>
     <w:p>
@@ -9436,8 +11377,14 @@
         </w:numPr>
         <w:spacing w:before="120" w:after="120"/>
         <w:ind w:left="578" w:hanging="578"/>
-      </w:pPr>
-      <w:r>
+        <w:rPr>
+          <w:lang w:val="en-US"/>
+        </w:rPr>
+      </w:pPr>
+      <w:r>
+        <w:rPr>
+          <w:lang w:val="en-US"/>
+        </w:rPr>
         <w:br w:type="page"/>
       </w:r>
     </w:p>
@@ -9446,6 +11393,7 @@
         <w:rPr>
           <w:rFonts w:asciiTheme="majorHAnsi" w:eastAsiaTheme="majorEastAsia" w:hAnsiTheme="majorHAnsi" w:cstheme="majorBidi"/>
           <w:color w:val="276153" w:themeColor="accent1" w:themeShade="7F"/>
+          <w:lang w:val="en-US"/>
         </w:rPr>
         <w:sectPr>
           <w:pgSz w:w="11900" w:h="16840"/>
@@ -9458,7 +11406,7 @@
     <w:p>
       <w:pPr>
         <w:rPr>
-          <w:lang w:val="de-AT"/>
+          <w:lang w:val="en-US"/>
         </w:rPr>
       </w:pPr>
     </w:p>
@@ -10063,6 +12011,119 @@
     </w:lvl>
   </w:abstractNum>
   <w:abstractNum w:abstractNumId="2" w15:restartNumberingAfterBreak="0">
+    <w:nsid w:val="2556060A"/>
+    <w:multiLevelType w:val="hybridMultilevel"/>
+    <w:tmpl w:val="C6EA9034"/>
+    <w:lvl w:ilvl="0" w:tplc="0C070005">
+      <w:start w:val="1"/>
+      <w:numFmt w:val="bullet"/>
+      <w:lvlText w:val=""/>
+      <w:lvlJc w:val="left"/>
+      <w:pPr>
+        <w:ind w:left="720" w:hanging="360"/>
+      </w:pPr>
+      <w:rPr>
+        <w:rFonts w:ascii="Wingdings" w:hAnsi="Wingdings" w:hint="default"/>
+      </w:rPr>
+    </w:lvl>
+    <w:lvl w:ilvl="1" w:tplc="0C070003" w:tentative="1">
+      <w:start w:val="1"/>
+      <w:numFmt w:val="bullet"/>
+      <w:lvlText w:val="o"/>
+      <w:lvlJc w:val="left"/>
+      <w:pPr>
+        <w:ind w:left="1440" w:hanging="360"/>
+      </w:pPr>
+      <w:rPr>
+        <w:rFonts w:ascii="Courier New" w:hAnsi="Courier New" w:cs="Courier New" w:hint="default"/>
+      </w:rPr>
+    </w:lvl>
+    <w:lvl w:ilvl="2" w:tplc="0C070005" w:tentative="1">
+      <w:start w:val="1"/>
+      <w:numFmt w:val="bullet"/>
+      <w:lvlText w:val=""/>
+      <w:lvlJc w:val="left"/>
+      <w:pPr>
+        <w:ind w:left="2160" w:hanging="360"/>
+      </w:pPr>
+      <w:rPr>
+        <w:rFonts w:ascii="Wingdings" w:hAnsi="Wingdings" w:hint="default"/>
+      </w:rPr>
+    </w:lvl>
+    <w:lvl w:ilvl="3" w:tplc="0C070001" w:tentative="1">
+      <w:start w:val="1"/>
+      <w:numFmt w:val="bullet"/>
+      <w:lvlText w:val=""/>
+      <w:lvlJc w:val="left"/>
+      <w:pPr>
+        <w:ind w:left="2880" w:hanging="360"/>
+      </w:pPr>
+      <w:rPr>
+        <w:rFonts w:ascii="Symbol" w:hAnsi="Symbol" w:hint="default"/>
+      </w:rPr>
+    </w:lvl>
+    <w:lvl w:ilvl="4" w:tplc="0C070003" w:tentative="1">
+      <w:start w:val="1"/>
+      <w:numFmt w:val="bullet"/>
+      <w:lvlText w:val="o"/>
+      <w:lvlJc w:val="left"/>
+      <w:pPr>
+        <w:ind w:left="3600" w:hanging="360"/>
+      </w:pPr>
+      <w:rPr>
+        <w:rFonts w:ascii="Courier New" w:hAnsi="Courier New" w:cs="Courier New" w:hint="default"/>
+      </w:rPr>
+    </w:lvl>
+    <w:lvl w:ilvl="5" w:tplc="0C070005" w:tentative="1">
+      <w:start w:val="1"/>
+      <w:numFmt w:val="bullet"/>
+      <w:lvlText w:val=""/>
+      <w:lvlJc w:val="left"/>
+      <w:pPr>
+        <w:ind w:left="4320" w:hanging="360"/>
+      </w:pPr>
+      <w:rPr>
+        <w:rFonts w:ascii="Wingdings" w:hAnsi="Wingdings" w:hint="default"/>
+      </w:rPr>
+    </w:lvl>
+    <w:lvl w:ilvl="6" w:tplc="0C070001" w:tentative="1">
+      <w:start w:val="1"/>
+      <w:numFmt w:val="bullet"/>
+      <w:lvlText w:val=""/>
+      <w:lvlJc w:val="left"/>
+      <w:pPr>
+        <w:ind w:left="5040" w:hanging="360"/>
+      </w:pPr>
+      <w:rPr>
+        <w:rFonts w:ascii="Symbol" w:hAnsi="Symbol" w:hint="default"/>
+      </w:rPr>
+    </w:lvl>
+    <w:lvl w:ilvl="7" w:tplc="0C070003" w:tentative="1">
+      <w:start w:val="1"/>
+      <w:numFmt w:val="bullet"/>
+      <w:lvlText w:val="o"/>
+      <w:lvlJc w:val="left"/>
+      <w:pPr>
+        <w:ind w:left="5760" w:hanging="360"/>
+      </w:pPr>
+      <w:rPr>
+        <w:rFonts w:ascii="Courier New" w:hAnsi="Courier New" w:cs="Courier New" w:hint="default"/>
+      </w:rPr>
+    </w:lvl>
+    <w:lvl w:ilvl="8" w:tplc="0C070005" w:tentative="1">
+      <w:start w:val="1"/>
+      <w:numFmt w:val="bullet"/>
+      <w:lvlText w:val=""/>
+      <w:lvlJc w:val="left"/>
+      <w:pPr>
+        <w:ind w:left="6480" w:hanging="360"/>
+      </w:pPr>
+      <w:rPr>
+        <w:rFonts w:ascii="Wingdings" w:hAnsi="Wingdings" w:hint="default"/>
+      </w:rPr>
+    </w:lvl>
+  </w:abstractNum>
+  <w:abstractNum w:abstractNumId="3" w15:restartNumberingAfterBreak="0">
     <w:nsid w:val="2C2136F1"/>
     <w:multiLevelType w:val="hybridMultilevel"/>
     <w:tmpl w:val="D3421DF6"/>
@@ -10175,7 +12236,7 @@
       </w:rPr>
     </w:lvl>
   </w:abstractNum>
-  <w:abstractNum w:abstractNumId="3" w15:restartNumberingAfterBreak="0">
+  <w:abstractNum w:abstractNumId="4" w15:restartNumberingAfterBreak="0">
     <w:nsid w:val="45354F47"/>
     <w:multiLevelType w:val="hybridMultilevel"/>
     <w:tmpl w:val="1090BFC6"/>
@@ -10288,7 +12349,7 @@
       </w:rPr>
     </w:lvl>
   </w:abstractNum>
-  <w:abstractNum w:abstractNumId="4" w15:restartNumberingAfterBreak="0">
+  <w:abstractNum w:abstractNumId="5" w15:restartNumberingAfterBreak="0">
     <w:nsid w:val="5464369B"/>
     <w:multiLevelType w:val="hybridMultilevel"/>
     <w:tmpl w:val="7B087606"/>
@@ -10404,16 +12465,16 @@
     <w:abstractNumId w:val="0"/>
   </w:num>
   <w:num w:numId="2">
-    <w:abstractNumId w:val="2"/>
+    <w:abstractNumId w:val="3"/>
   </w:num>
   <w:num w:numId="3">
     <w:abstractNumId w:val="1"/>
   </w:num>
   <w:num w:numId="4">
-    <w:abstractNumId w:val="4"/>
+    <w:abstractNumId w:val="5"/>
   </w:num>
   <w:num w:numId="5">
-    <w:abstractNumId w:val="3"/>
+    <w:abstractNumId w:val="4"/>
   </w:num>
   <w:num w:numId="6">
     <w:abstractNumId w:val="0"/>
@@ -10465,6 +12526,9 @@
   </w:num>
   <w:num w:numId="22">
     <w:abstractNumId w:val="0"/>
+  </w:num>
+  <w:num w:numId="23">
+    <w:abstractNumId w:val="2"/>
   </w:num>
 </w:numbering>
 </file>
@@ -10588,6 +12652,7 @@
     <w:lsdException w:name="HTML Sample" w:semiHidden="1" w:unhideWhenUsed="1"/>
     <w:lsdException w:name="HTML Typewriter" w:semiHidden="1" w:unhideWhenUsed="1"/>
     <w:lsdException w:name="HTML Variable" w:semiHidden="1" w:unhideWhenUsed="1"/>
+    <w:lsdException w:name="Normal Table" w:semiHidden="1" w:unhideWhenUsed="1"/>
     <w:lsdException w:name="annotation subject" w:semiHidden="1" w:unhideWhenUsed="1"/>
     <w:lsdException w:name="No List" w:semiHidden="1" w:unhideWhenUsed="1"/>
     <w:lsdException w:name="Outline List 1" w:semiHidden="1" w:unhideWhenUsed="1"/>
@@ -10634,8 +12699,10 @@
     <w:lsdException w:name="Table Subtle 2" w:semiHidden="1" w:unhideWhenUsed="1"/>
     <w:lsdException w:name="Table Web 1" w:semiHidden="1" w:unhideWhenUsed="1"/>
     <w:lsdException w:name="Table Web 2" w:semiHidden="1" w:unhideWhenUsed="1"/>
+    <w:lsdException w:name="Table Web 3" w:semiHidden="1" w:unhideWhenUsed="1"/>
     <w:lsdException w:name="Balloon Text" w:semiHidden="1" w:unhideWhenUsed="1"/>
     <w:lsdException w:name="Table Grid" w:uiPriority="39"/>
+    <w:lsdException w:name="Table Theme" w:semiHidden="1" w:unhideWhenUsed="1"/>
     <w:lsdException w:name="Placeholder Text" w:semiHidden="1"/>
     <w:lsdException w:name="No Spacing" w:uiPriority="1" w:qFormat="1"/>
     <w:lsdException w:name="Light Shading" w:uiPriority="60"/>
@@ -12093,7 +14160,7 @@
 </file>
 
 <file path=customXml/itemProps2.xml><?xml version="1.0" encoding="utf-8"?>
-<ds:datastoreItem xmlns:ds="http://schemas.openxmlformats.org/officeDocument/2006/customXml" ds:itemID="{37E228F7-BE26-AB4F-A631-45B285F4E4D5}">
+<ds:datastoreItem xmlns:ds="http://schemas.openxmlformats.org/officeDocument/2006/customXml" ds:itemID="{F7797EC8-80D4-9744-B5BA-576098E73120}">
   <ds:schemaRefs>
     <ds:schemaRef ds:uri="http://schemas.openxmlformats.org/officeDocument/2006/bibliography"/>
   </ds:schemaRefs>

</xml_diff>